<commit_message>
Fixed subtask 2.2, fixed report.
</commit_message>
<xml_diff>
--- a/Task 1/V8_Report.docx
+++ b/Task 1/V8_Report.docx
@@ -24,24 +24,24 @@
       <w:pPr>
         <w:pStyle w:val="Normal"/>
         <w:bidi w:val="0"/>
-        <w:jc w:val="start"/>
-        <w:rPr>
-          <w:sz w:val="28"/>
-          <w:szCs w:val="28"/>
-        </w:rPr>
-      </w:pPr>
-      <w:r>
-        <w:rPr>
-          <w:sz w:val="28"/>
-          <w:szCs w:val="28"/>
-        </w:rPr>
-      </w:r>
-    </w:p>
-    <w:p>
-      <w:pPr>
-        <w:pStyle w:val="Normal"/>
-        <w:bidi w:val="0"/>
-        <w:jc w:val="start"/>
+        <w:jc w:val="left"/>
+        <w:rPr>
+          <w:sz w:val="28"/>
+          <w:szCs w:val="28"/>
+        </w:rPr>
+      </w:pPr>
+      <w:r>
+        <w:rPr>
+          <w:sz w:val="28"/>
+          <w:szCs w:val="28"/>
+        </w:rPr>
+      </w:r>
+    </w:p>
+    <w:p>
+      <w:pPr>
+        <w:pStyle w:val="Normal"/>
+        <w:bidi w:val="0"/>
+        <w:jc w:val="left"/>
         <w:rPr>
           <w:sz w:val="28"/>
           <w:szCs w:val="28"/>
@@ -59,24 +59,24 @@
       <w:pPr>
         <w:pStyle w:val="Normal"/>
         <w:bidi w:val="0"/>
-        <w:jc w:val="start"/>
-        <w:rPr>
-          <w:sz w:val="28"/>
-          <w:szCs w:val="28"/>
-        </w:rPr>
-      </w:pPr>
-      <w:r>
-        <w:rPr>
-          <w:sz w:val="28"/>
-          <w:szCs w:val="28"/>
-        </w:rPr>
-      </w:r>
-    </w:p>
-    <w:p>
-      <w:pPr>
-        <w:pStyle w:val="Normal"/>
-        <w:bidi w:val="0"/>
-        <w:jc w:val="start"/>
+        <w:jc w:val="left"/>
+        <w:rPr>
+          <w:sz w:val="28"/>
+          <w:szCs w:val="28"/>
+        </w:rPr>
+      </w:pPr>
+      <w:r>
+        <w:rPr>
+          <w:sz w:val="28"/>
+          <w:szCs w:val="28"/>
+        </w:rPr>
+      </w:r>
+    </w:p>
+    <w:p>
+      <w:pPr>
+        <w:pStyle w:val="Normal"/>
+        <w:bidi w:val="0"/>
+        <w:jc w:val="left"/>
         <w:rPr>
           <w:sz w:val="28"/>
           <w:szCs w:val="28"/>
@@ -99,7 +99,7 @@
             <wp:extent cx="6332220" cy="3390265"/>
             <wp:effectExtent l="0" t="0" r="0" b="0"/>
             <wp:wrapSquare wrapText="largest"/>
-            <wp:docPr id="1" name="Image1" descr="" title=""/>
+            <wp:docPr id="1" name="Image1" descr=""/>
             <wp:cNvGraphicFramePr>
               <a:graphicFrameLocks xmlns:a="http://schemas.openxmlformats.org/drawingml/2006/main" noChangeAspect="1"/>
             </wp:cNvGraphicFramePr>
@@ -107,7 +107,7 @@
               <a:graphicData uri="http://schemas.openxmlformats.org/drawingml/2006/picture">
                 <pic:pic xmlns:pic="http://schemas.openxmlformats.org/drawingml/2006/picture">
                   <pic:nvPicPr>
-                    <pic:cNvPr id="1" name="Image1" descr="" title=""/>
+                    <pic:cNvPr id="1" name="Image1" descr=""/>
                     <pic:cNvPicPr>
                       <a:picLocks noChangeAspect="1" noChangeArrowheads="1"/>
                     </pic:cNvPicPr>
@@ -138,7 +138,7 @@
       <w:pPr>
         <w:pStyle w:val="Normal"/>
         <w:bidi w:val="0"/>
-        <w:jc w:val="start"/>
+        <w:jc w:val="left"/>
         <w:rPr>
           <w:sz w:val="28"/>
           <w:szCs w:val="28"/>
@@ -156,24 +156,24 @@
       <w:pPr>
         <w:pStyle w:val="Normal"/>
         <w:bidi w:val="0"/>
-        <w:jc w:val="start"/>
-        <w:rPr>
-          <w:sz w:val="28"/>
-          <w:szCs w:val="28"/>
-        </w:rPr>
-      </w:pPr>
-      <w:r>
-        <w:rPr>
-          <w:sz w:val="28"/>
-          <w:szCs w:val="28"/>
-        </w:rPr>
-      </w:r>
-    </w:p>
-    <w:p>
-      <w:pPr>
-        <w:pStyle w:val="Normal"/>
-        <w:bidi w:val="0"/>
-        <w:jc w:val="start"/>
+        <w:jc w:val="left"/>
+        <w:rPr>
+          <w:sz w:val="28"/>
+          <w:szCs w:val="28"/>
+        </w:rPr>
+      </w:pPr>
+      <w:r>
+        <w:rPr>
+          <w:sz w:val="28"/>
+          <w:szCs w:val="28"/>
+        </w:rPr>
+      </w:r>
+    </w:p>
+    <w:p>
+      <w:pPr>
+        <w:pStyle w:val="Normal"/>
+        <w:bidi w:val="0"/>
+        <w:jc w:val="left"/>
         <w:rPr>
           <w:sz w:val="28"/>
           <w:szCs w:val="28"/>
@@ -191,7 +191,7 @@
       <w:pPr>
         <w:pStyle w:val="Normal"/>
         <w:bidi w:val="0"/>
-        <w:jc w:val="start"/>
+        <w:jc w:val="left"/>
         <w:rPr>
           <w:sz w:val="28"/>
           <w:szCs w:val="28"/>
@@ -214,7 +214,7 @@
             <wp:extent cx="6332220" cy="3402965"/>
             <wp:effectExtent l="0" t="0" r="0" b="0"/>
             <wp:wrapSquare wrapText="largest"/>
-            <wp:docPr id="2" name="Image2" descr="" title=""/>
+            <wp:docPr id="2" name="Image2" descr=""/>
             <wp:cNvGraphicFramePr>
               <a:graphicFrameLocks xmlns:a="http://schemas.openxmlformats.org/drawingml/2006/main" noChangeAspect="1"/>
             </wp:cNvGraphicFramePr>
@@ -222,7 +222,7 @@
               <a:graphicData uri="http://schemas.openxmlformats.org/drawingml/2006/picture">
                 <pic:pic xmlns:pic="http://schemas.openxmlformats.org/drawingml/2006/picture">
                   <pic:nvPicPr>
-                    <pic:cNvPr id="2" name="Image2" descr="" title=""/>
+                    <pic:cNvPr id="2" name="Image2" descr=""/>
                     <pic:cNvPicPr>
                       <a:picLocks noChangeAspect="1" noChangeArrowheads="1"/>
                     </pic:cNvPicPr>
@@ -253,49 +253,42 @@
       <w:pPr>
         <w:pStyle w:val="Normal"/>
         <w:bidi w:val="0"/>
-        <w:jc w:val="start"/>
-        <w:rPr>
-          <w:sz w:val="28"/>
-          <w:szCs w:val="28"/>
-        </w:rPr>
-      </w:pPr>
-      <w:r>
-        <w:rPr>
-          <w:sz w:val="28"/>
-          <w:szCs w:val="28"/>
-        </w:rPr>
-        <w:t xml:space="preserve">2.2 </w:t>
-      </w:r>
-      <w:r>
-        <w:rPr>
-          <w:sz w:val="28"/>
-          <w:szCs w:val="28"/>
-        </w:rPr>
-        <w:t>Subtask 2.1:</w:t>
-      </w:r>
-    </w:p>
-    <w:p>
-      <w:pPr>
-        <w:pStyle w:val="Normal"/>
-        <w:bidi w:val="0"/>
-        <w:jc w:val="start"/>
-        <w:rPr>
-          <w:sz w:val="28"/>
-          <w:szCs w:val="28"/>
-        </w:rPr>
-      </w:pPr>
-      <w:r>
-        <w:rPr>
-          <w:sz w:val="28"/>
-          <w:szCs w:val="28"/>
-        </w:rPr>
-      </w:r>
-    </w:p>
-    <w:p>
-      <w:pPr>
-        <w:pStyle w:val="Normal"/>
-        <w:bidi w:val="0"/>
-        <w:jc w:val="start"/>
+        <w:jc w:val="left"/>
+        <w:rPr>
+          <w:sz w:val="28"/>
+          <w:szCs w:val="28"/>
+        </w:rPr>
+      </w:pPr>
+      <w:r>
+        <w:rPr>
+          <w:sz w:val="28"/>
+          <w:szCs w:val="28"/>
+        </w:rPr>
+        <w:t>2.2 Subtask 2.1:</w:t>
+      </w:r>
+    </w:p>
+    <w:p>
+      <w:pPr>
+        <w:pStyle w:val="Normal"/>
+        <w:bidi w:val="0"/>
+        <w:jc w:val="left"/>
+        <w:rPr>
+          <w:sz w:val="28"/>
+          <w:szCs w:val="28"/>
+        </w:rPr>
+      </w:pPr>
+      <w:r>
+        <w:rPr>
+          <w:sz w:val="28"/>
+          <w:szCs w:val="28"/>
+        </w:rPr>
+      </w:r>
+    </w:p>
+    <w:p>
+      <w:pPr>
+        <w:pStyle w:val="Normal"/>
+        <w:bidi w:val="0"/>
+        <w:jc w:val="left"/>
         <w:rPr>
           <w:sz w:val="28"/>
           <w:szCs w:val="28"/>
@@ -318,7 +311,7 @@
             <wp:extent cx="6332220" cy="3396615"/>
             <wp:effectExtent l="0" t="0" r="0" b="0"/>
             <wp:wrapSquare wrapText="largest"/>
-            <wp:docPr id="3" name="Image3" descr="" title=""/>
+            <wp:docPr id="3" name="Image3" descr=""/>
             <wp:cNvGraphicFramePr>
               <a:graphicFrameLocks xmlns:a="http://schemas.openxmlformats.org/drawingml/2006/main" noChangeAspect="1"/>
             </wp:cNvGraphicFramePr>
@@ -326,7 +319,7 @@
               <a:graphicData uri="http://schemas.openxmlformats.org/drawingml/2006/picture">
                 <pic:pic xmlns:pic="http://schemas.openxmlformats.org/drawingml/2006/picture">
                   <pic:nvPicPr>
-                    <pic:cNvPr id="3" name="Image3" descr="" title=""/>
+                    <pic:cNvPr id="3" name="Image3" descr=""/>
                     <pic:cNvPicPr>
                       <a:picLocks noChangeAspect="1" noChangeArrowheads="1"/>
                     </pic:cNvPicPr>
@@ -357,7 +350,7 @@
       <w:pPr>
         <w:pStyle w:val="Normal"/>
         <w:bidi w:val="0"/>
-        <w:jc w:val="start"/>
+        <w:jc w:val="left"/>
         <w:rPr>
           <w:sz w:val="28"/>
           <w:szCs w:val="28"/>
@@ -375,24 +368,24 @@
       <w:pPr>
         <w:pStyle w:val="Normal"/>
         <w:bidi w:val="0"/>
-        <w:jc w:val="start"/>
-        <w:rPr>
-          <w:sz w:val="28"/>
-          <w:szCs w:val="28"/>
-        </w:rPr>
-      </w:pPr>
-      <w:r>
-        <w:rPr>
-          <w:sz w:val="28"/>
-          <w:szCs w:val="28"/>
-        </w:rPr>
-      </w:r>
-    </w:p>
-    <w:p>
-      <w:pPr>
-        <w:pStyle w:val="Normal"/>
-        <w:bidi w:val="0"/>
-        <w:jc w:val="start"/>
+        <w:jc w:val="left"/>
+        <w:rPr>
+          <w:sz w:val="28"/>
+          <w:szCs w:val="28"/>
+        </w:rPr>
+      </w:pPr>
+      <w:r>
+        <w:rPr>
+          <w:sz w:val="28"/>
+          <w:szCs w:val="28"/>
+        </w:rPr>
+      </w:r>
+    </w:p>
+    <w:p>
+      <w:pPr>
+        <w:pStyle w:val="Normal"/>
+        <w:bidi w:val="0"/>
+        <w:jc w:val="left"/>
         <w:rPr>
           <w:sz w:val="28"/>
           <w:szCs w:val="28"/>
@@ -404,7 +397,7 @@
           <w:szCs w:val="28"/>
         </w:rPr>
         <w:drawing>
-          <wp:anchor behindDoc="0" distT="0" distB="0" distL="0" distR="0" simplePos="0" locked="0" layoutInCell="1" allowOverlap="1" relativeHeight="5">
+          <wp:anchor behindDoc="0" distT="0" distB="0" distL="0" distR="0" simplePos="0" locked="0" layoutInCell="1" allowOverlap="1" relativeHeight="6">
             <wp:simplePos x="0" y="0"/>
             <wp:positionH relativeFrom="column">
               <wp:align>center</wp:align>
@@ -412,10 +405,10 @@
             <wp:positionV relativeFrom="paragraph">
               <wp:posOffset>635</wp:posOffset>
             </wp:positionV>
-            <wp:extent cx="6332220" cy="3402965"/>
+            <wp:extent cx="6332220" cy="3393440"/>
             <wp:effectExtent l="0" t="0" r="0" b="0"/>
             <wp:wrapSquare wrapText="largest"/>
-            <wp:docPr id="4" name="Image4" descr="" title=""/>
+            <wp:docPr id="4" name="Image4" descr=""/>
             <wp:cNvGraphicFramePr>
               <a:graphicFrameLocks xmlns:a="http://schemas.openxmlformats.org/drawingml/2006/main" noChangeAspect="1"/>
             </wp:cNvGraphicFramePr>
@@ -423,7 +416,7 @@
               <a:graphicData uri="http://schemas.openxmlformats.org/drawingml/2006/picture">
                 <pic:pic xmlns:pic="http://schemas.openxmlformats.org/drawingml/2006/picture">
                   <pic:nvPicPr>
-                    <pic:cNvPr id="4" name="Image4" descr="" title=""/>
+                    <pic:cNvPr id="4" name="Image4" descr=""/>
                     <pic:cNvPicPr>
                       <a:picLocks noChangeAspect="1" noChangeArrowheads="1"/>
                     </pic:cNvPicPr>
@@ -437,7 +430,7 @@
                   <pic:spPr bwMode="auto">
                     <a:xfrm>
                       <a:off x="0" y="0"/>
-                      <a:ext cx="6332220" cy="3402965"/>
+                      <a:ext cx="6332220" cy="3393440"/>
                     </a:xfrm>
                     <a:prstGeom prst="rect">
                       <a:avLst/>
@@ -454,41 +447,41 @@
       <w:pPr>
         <w:pStyle w:val="Normal"/>
         <w:bidi w:val="0"/>
-        <w:jc w:val="start"/>
-        <w:rPr>
-          <w:sz w:val="28"/>
-          <w:szCs w:val="28"/>
-        </w:rPr>
-      </w:pPr>
-      <w:r>
-        <w:rPr>
-          <w:sz w:val="28"/>
-          <w:szCs w:val="28"/>
-        </w:rPr>
-      </w:r>
-    </w:p>
-    <w:p>
-      <w:pPr>
-        <w:pStyle w:val="Normal"/>
-        <w:bidi w:val="0"/>
-        <w:jc w:val="start"/>
-        <w:rPr>
-          <w:sz w:val="28"/>
-          <w:szCs w:val="28"/>
-        </w:rPr>
-      </w:pPr>
-      <w:r>
-        <w:rPr>
-          <w:sz w:val="28"/>
-          <w:szCs w:val="28"/>
-        </w:rPr>
-      </w:r>
-    </w:p>
-    <w:p>
-      <w:pPr>
-        <w:pStyle w:val="Normal"/>
-        <w:bidi w:val="0"/>
-        <w:jc w:val="start"/>
+        <w:jc w:val="left"/>
+        <w:rPr>
+          <w:sz w:val="28"/>
+          <w:szCs w:val="28"/>
+        </w:rPr>
+      </w:pPr>
+      <w:r>
+        <w:rPr>
+          <w:sz w:val="28"/>
+          <w:szCs w:val="28"/>
+        </w:rPr>
+      </w:r>
+    </w:p>
+    <w:p>
+      <w:pPr>
+        <w:pStyle w:val="Normal"/>
+        <w:bidi w:val="0"/>
+        <w:jc w:val="left"/>
+        <w:rPr>
+          <w:sz w:val="28"/>
+          <w:szCs w:val="28"/>
+        </w:rPr>
+      </w:pPr>
+      <w:r>
+        <w:rPr>
+          <w:sz w:val="28"/>
+          <w:szCs w:val="28"/>
+        </w:rPr>
+      </w:r>
+    </w:p>
+    <w:p>
+      <w:pPr>
+        <w:pStyle w:val="Normal"/>
+        <w:bidi w:val="0"/>
+        <w:jc w:val="left"/>
         <w:rPr>
           <w:sz w:val="28"/>
           <w:szCs w:val="28"/>
@@ -506,36 +499,30 @@
       <w:pPr>
         <w:pStyle w:val="Normal"/>
         <w:bidi w:val="0"/>
-        <w:jc w:val="start"/>
-        <w:rPr>
-          <w:sz w:val="28"/>
-          <w:szCs w:val="28"/>
-        </w:rPr>
-      </w:pPr>
-      <w:r>
-        <w:rPr>
-          <w:sz w:val="28"/>
-          <w:szCs w:val="28"/>
-        </w:rPr>
-      </w:r>
-    </w:p>
-    <w:p>
-      <w:pPr>
-        <w:pStyle w:val="Normal"/>
-        <w:bidi w:val="0"/>
-        <w:jc w:val="start"/>
-        <w:rPr>
-          <w:sz w:val="28"/>
-          <w:szCs w:val="28"/>
-        </w:rPr>
-      </w:pPr>
-      <w:r>
-        <w:rPr>
-          <w:sz w:val="28"/>
-          <w:szCs w:val="28"/>
-        </w:rPr>
+        <w:jc w:val="left"/>
+        <w:rPr>
+          <w:sz w:val="28"/>
+          <w:szCs w:val="28"/>
+        </w:rPr>
+      </w:pPr>
+      <w:r>
+        <w:rPr>
+          <w:sz w:val="28"/>
+          <w:szCs w:val="28"/>
+        </w:rPr>
+      </w:r>
+    </w:p>
+    <w:p>
+      <w:pPr>
+        <w:pStyle w:val="Normal"/>
+        <w:bidi w:val="0"/>
+        <w:jc w:val="left"/>
+        <w:rPr/>
+      </w:pPr>
+      <w:r>
+        <w:rPr/>
         <w:drawing>
-          <wp:anchor behindDoc="0" distT="0" distB="0" distL="0" distR="0" simplePos="0" locked="0" layoutInCell="1" allowOverlap="1" relativeHeight="6">
+          <wp:anchor behindDoc="0" distT="0" distB="0" distL="0" distR="0" simplePos="0" locked="0" layoutInCell="1" allowOverlap="1" relativeHeight="5">
             <wp:simplePos x="0" y="0"/>
             <wp:positionH relativeFrom="column">
               <wp:align>center</wp:align>
@@ -546,7 +533,7 @@
             <wp:extent cx="6332220" cy="3393440"/>
             <wp:effectExtent l="0" t="0" r="0" b="0"/>
             <wp:wrapSquare wrapText="largest"/>
-            <wp:docPr id="5" name="Image5" descr="" title=""/>
+            <wp:docPr id="5" name="Image5" descr=""/>
             <wp:cNvGraphicFramePr>
               <a:graphicFrameLocks xmlns:a="http://schemas.openxmlformats.org/drawingml/2006/main" noChangeAspect="1"/>
             </wp:cNvGraphicFramePr>
@@ -554,7 +541,7 @@
               <a:graphicData uri="http://schemas.openxmlformats.org/drawingml/2006/picture">
                 <pic:pic xmlns:pic="http://schemas.openxmlformats.org/drawingml/2006/picture">
                   <pic:nvPicPr>
-                    <pic:cNvPr id="5" name="Image5" descr="" title=""/>
+                    <pic:cNvPr id="5" name="Image5" descr=""/>
                     <pic:cNvPicPr>
                       <a:picLocks noChangeAspect="1" noChangeArrowheads="1"/>
                     </pic:cNvPicPr>
@@ -588,6 +575,7 @@
       <w:pgNumType w:fmt="decimal"/>
       <w:formProt w:val="false"/>
       <w:textDirection w:val="lrTb"/>
+      <w:docGrid w:type="default" w:linePitch="100" w:charSpace="0"/>
     </w:sectPr>
   </w:body>
 </w:document>
@@ -600,15 +588,12 @@
       <w:rPr>
         <w:rFonts w:ascii="Liberation Serif" w:hAnsi="Liberation Serif" w:eastAsia="NSimSun" w:cs="Arial"/>
         <w:kern w:val="2"/>
-        <w:sz w:val="24"/>
         <w:szCs w:val="24"/>
         <w:lang w:val="en-US" w:eastAsia="zh-CN" w:bidi="hi-IN"/>
       </w:rPr>
     </w:rPrDefault>
     <w:pPrDefault>
-      <w:pPr>
-        <w:widowControl/>
-      </w:pPr>
+      <w:pPr/>
     </w:pPrDefault>
   </w:docDefaults>
   <w:style w:type="paragraph" w:styleId="Normal">
@@ -617,6 +602,7 @@
     <w:pPr>
       <w:widowControl/>
       <w:bidi w:val="0"/>
+      <w:jc w:val="left"/>
     </w:pPr>
     <w:rPr>
       <w:rFonts w:ascii="Liberation Serif" w:hAnsi="Liberation Serif" w:eastAsia="NSimSun" w:cs="Arial"/>

</xml_diff>